<commit_message>
Modificati frontespizi con Ilaria
</commit_message>
<xml_diff>
--- a/Polymers lab/3/frontespizio3.docx
+++ b/Polymers lab/3/frontespizio3.docx
@@ -1,6 +1,6 @@
 
 <file path=word/document.xml><?xml version="1.0" encoding="utf-8"?>
-<w:document xmlns:wpc="http://schemas.microsoft.com/office/word/2010/wordprocessingCanvas" xmlns:mc="http://schemas.openxmlformats.org/markup-compatibility/2006" xmlns:o="urn:schemas-microsoft-com:office:office" xmlns:r="http://schemas.openxmlformats.org/officeDocument/2006/relationships" xmlns:m="http://schemas.openxmlformats.org/officeDocument/2006/math" xmlns:v="urn:schemas-microsoft-com:vml" xmlns:wp14="http://schemas.microsoft.com/office/word/2010/wordprocessingDrawing" xmlns:wp="http://schemas.openxmlformats.org/drawingml/2006/wordprocessingDrawing" xmlns:w10="urn:schemas-microsoft-com:office:word" xmlns:w="http://schemas.openxmlformats.org/wordprocessingml/2006/main" xmlns:w14="http://schemas.microsoft.com/office/word/2010/wordml" xmlns:w15="http://schemas.microsoft.com/office/word/2012/wordml" xmlns:wpg="http://schemas.microsoft.com/office/word/2010/wordprocessingGroup" xmlns:wpi="http://schemas.microsoft.com/office/word/2010/wordprocessingInk" xmlns:wne="http://schemas.microsoft.com/office/word/2006/wordml" xmlns:wps="http://schemas.microsoft.com/office/word/2010/wordprocessingShape" mc:Ignorable="w14 w15 wp14">
+<w:document xmlns:wpc="http://schemas.microsoft.com/office/word/2010/wordprocessingCanvas" xmlns:cx="http://schemas.microsoft.com/office/drawing/2014/chartex" xmlns:cx1="http://schemas.microsoft.com/office/drawing/2015/9/8/chartex" xmlns:cx2="http://schemas.microsoft.com/office/drawing/2015/10/21/chartex" xmlns:cx3="http://schemas.microsoft.com/office/drawing/2016/5/9/chartex" xmlns:cx4="http://schemas.microsoft.com/office/drawing/2016/5/10/chartex" xmlns:cx5="http://schemas.microsoft.com/office/drawing/2016/5/11/chartex" xmlns:cx6="http://schemas.microsoft.com/office/drawing/2016/5/12/chartex" xmlns:cx7="http://schemas.microsoft.com/office/drawing/2016/5/13/chartex" xmlns:cx8="http://schemas.microsoft.com/office/drawing/2016/5/14/chartex" xmlns:mc="http://schemas.openxmlformats.org/markup-compatibility/2006" xmlns:aink="http://schemas.microsoft.com/office/drawing/2016/ink" xmlns:am3d="http://schemas.microsoft.com/office/drawing/2017/model3d" xmlns:o="urn:schemas-microsoft-com:office:office" xmlns:r="http://schemas.openxmlformats.org/officeDocument/2006/relationships" xmlns:m="http://schemas.openxmlformats.org/officeDocument/2006/math" xmlns:v="urn:schemas-microsoft-com:vml" xmlns:wp14="http://schemas.microsoft.com/office/word/2010/wordprocessingDrawing" xmlns:wp="http://schemas.openxmlformats.org/drawingml/2006/wordprocessingDrawing" xmlns:w10="urn:schemas-microsoft-com:office:word" xmlns:w="http://schemas.openxmlformats.org/wordprocessingml/2006/main" xmlns:w14="http://schemas.microsoft.com/office/word/2010/wordml" xmlns:w15="http://schemas.microsoft.com/office/word/2012/wordml" xmlns:w16cid="http://schemas.microsoft.com/office/word/2016/wordml/cid" xmlns:w16se="http://schemas.microsoft.com/office/word/2015/wordml/symex" xmlns:wpg="http://schemas.microsoft.com/office/word/2010/wordprocessingGroup" xmlns:wpi="http://schemas.microsoft.com/office/word/2010/wordprocessingInk" xmlns:wne="http://schemas.microsoft.com/office/word/2006/wordml" xmlns:wps="http://schemas.microsoft.com/office/word/2010/wordprocessingShape" mc:Ignorable="w14 w15 w16se w16cid wp14">
   <w:body>
     <w:p>
       <w:pPr>
@@ -30,7 +30,7 @@
             <v:path o:extrusionok="f" gradientshapeok="t" o:connecttype="rect"/>
             <o:lock v:ext="edit" aspectratio="t"/>
           </v:shapetype>
-          <v:shape id="_x0000_i1025" type="#_x0000_t75" style="width:481.4pt;height:136.45pt">
+          <v:shape id="_x0000_i1025" type="#_x0000_t75" style="width:481.5pt;height:136.5pt">
             <v:imagedata r:id="rId6" o:title="logo"/>
           </v:shape>
         </w:pict>
@@ -79,34 +79,8 @@
           <w:szCs w:val="36"/>
           <w:lang w:val="en-US"/>
         </w:rPr>
-        <w:t xml:space="preserve">Melt flow index (MFI), Shore hardness, </w:t>
-      </w:r>
-      <w:proofErr w:type="spellStart"/>
-      <w:r>
-        <w:rPr>
-          <w:rFonts w:ascii="Helvetica" w:hAnsi="Helvetica"/>
-          <w:b/>
-          <w:bCs/>
-          <w:sz w:val="36"/>
-          <w:szCs w:val="36"/>
-          <w:lang w:val="en-US"/>
-        </w:rPr>
-        <w:t>Vicat</w:t>
-      </w:r>
-      <w:proofErr w:type="spellEnd"/>
-      <w:r>
-        <w:rPr>
-          <w:rFonts w:ascii="Helvetica" w:hAnsi="Helvetica"/>
-          <w:b/>
-          <w:bCs/>
-          <w:sz w:val="36"/>
-          <w:szCs w:val="36"/>
-          <w:lang w:val="en-US"/>
-        </w:rPr>
-        <w:t>/HDT and LOI analysis</w:t>
-      </w:r>
-      <w:bookmarkStart w:id="0" w:name="_GoBack"/>
-      <w:bookmarkEnd w:id="0"/>
+        <w:t>Melt flow index (MFI), Shore hardness, Vicat/HDT and LOI analysis</w:t>
+      </w:r>
     </w:p>
     <w:p>
       <w:pPr>
@@ -369,6 +343,29 @@
         </w:rPr>
         <w:t>Gabriel Orsi 207696</w:t>
       </w:r>
+    </w:p>
+    <w:p>
+      <w:pPr>
+        <w:pStyle w:val="Corpo"/>
+        <w:jc w:val="center"/>
+        <w:rPr>
+          <w:rFonts w:ascii="Helvetica" w:hAnsi="Helvetica"/>
+          <w:bCs/>
+          <w:sz w:val="28"/>
+          <w:szCs w:val="28"/>
+        </w:rPr>
+      </w:pPr>
+      <w:r>
+        <w:rPr>
+          <w:rFonts w:ascii="Helvetica" w:hAnsi="Helvetica"/>
+          <w:bCs/>
+          <w:sz w:val="28"/>
+          <w:szCs w:val="28"/>
+        </w:rPr>
+        <w:t>Rosa Ilaria Quercia 207014</w:t>
+      </w:r>
+      <w:bookmarkStart w:id="0" w:name="_GoBack"/>
+      <w:bookmarkEnd w:id="0"/>
     </w:p>
     <w:p>
       <w:pPr>
@@ -542,7 +539,7 @@
 </file>
 
 <file path=word/endnotes.xml><?xml version="1.0" encoding="utf-8"?>
-<w:endnotes xmlns:wpc="http://schemas.microsoft.com/office/word/2010/wordprocessingCanvas" xmlns:mc="http://schemas.openxmlformats.org/markup-compatibility/2006" xmlns:o="urn:schemas-microsoft-com:office:office" xmlns:r="http://schemas.openxmlformats.org/officeDocument/2006/relationships" xmlns:m="http://schemas.openxmlformats.org/officeDocument/2006/math" xmlns:v="urn:schemas-microsoft-com:vml" xmlns:wp14="http://schemas.microsoft.com/office/word/2010/wordprocessingDrawing" xmlns:wp="http://schemas.openxmlformats.org/drawingml/2006/wordprocessingDrawing" xmlns:w10="urn:schemas-microsoft-com:office:word" xmlns:w="http://schemas.openxmlformats.org/wordprocessingml/2006/main" xmlns:w14="http://schemas.microsoft.com/office/word/2010/wordml" xmlns:w15="http://schemas.microsoft.com/office/word/2012/wordml" xmlns:wpg="http://schemas.microsoft.com/office/word/2010/wordprocessingGroup" xmlns:wpi="http://schemas.microsoft.com/office/word/2010/wordprocessingInk" xmlns:wne="http://schemas.microsoft.com/office/word/2006/wordml" xmlns:wps="http://schemas.microsoft.com/office/word/2010/wordprocessingShape" mc:Ignorable="w14 w15 wp14">
+<w:endnotes xmlns:wpc="http://schemas.microsoft.com/office/word/2010/wordprocessingCanvas" xmlns:cx="http://schemas.microsoft.com/office/drawing/2014/chartex" xmlns:cx1="http://schemas.microsoft.com/office/drawing/2015/9/8/chartex" xmlns:cx2="http://schemas.microsoft.com/office/drawing/2015/10/21/chartex" xmlns:cx3="http://schemas.microsoft.com/office/drawing/2016/5/9/chartex" xmlns:cx4="http://schemas.microsoft.com/office/drawing/2016/5/10/chartex" xmlns:cx5="http://schemas.microsoft.com/office/drawing/2016/5/11/chartex" xmlns:cx6="http://schemas.microsoft.com/office/drawing/2016/5/12/chartex" xmlns:cx7="http://schemas.microsoft.com/office/drawing/2016/5/13/chartex" xmlns:cx8="http://schemas.microsoft.com/office/drawing/2016/5/14/chartex" xmlns:mc="http://schemas.openxmlformats.org/markup-compatibility/2006" xmlns:aink="http://schemas.microsoft.com/office/drawing/2016/ink" xmlns:am3d="http://schemas.microsoft.com/office/drawing/2017/model3d" xmlns:o="urn:schemas-microsoft-com:office:office" xmlns:r="http://schemas.openxmlformats.org/officeDocument/2006/relationships" xmlns:m="http://schemas.openxmlformats.org/officeDocument/2006/math" xmlns:v="urn:schemas-microsoft-com:vml" xmlns:wp14="http://schemas.microsoft.com/office/word/2010/wordprocessingDrawing" xmlns:wp="http://schemas.openxmlformats.org/drawingml/2006/wordprocessingDrawing" xmlns:w10="urn:schemas-microsoft-com:office:word" xmlns:w="http://schemas.openxmlformats.org/wordprocessingml/2006/main" xmlns:w14="http://schemas.microsoft.com/office/word/2010/wordml" xmlns:w15="http://schemas.microsoft.com/office/word/2012/wordml" xmlns:w16cid="http://schemas.microsoft.com/office/word/2016/wordml/cid" xmlns:w16se="http://schemas.microsoft.com/office/word/2015/wordml/symex" xmlns:wpg="http://schemas.microsoft.com/office/word/2010/wordprocessingGroup" xmlns:wpi="http://schemas.microsoft.com/office/word/2010/wordprocessingInk" xmlns:wne="http://schemas.microsoft.com/office/word/2006/wordml" xmlns:wps="http://schemas.microsoft.com/office/word/2010/wordprocessingShape" mc:Ignorable="w14 w15 w16se w16cid wp14">
   <w:endnote w:type="separator" w:id="-1">
     <w:p>
       <w:r>
@@ -561,13 +558,13 @@
 </file>
 
 <file path=word/footer1.xml><?xml version="1.0" encoding="utf-8"?>
-<w:ftr xmlns:wpc="http://schemas.microsoft.com/office/word/2010/wordprocessingCanvas" xmlns:mc="http://schemas.openxmlformats.org/markup-compatibility/2006" xmlns:o="urn:schemas-microsoft-com:office:office" xmlns:r="http://schemas.openxmlformats.org/officeDocument/2006/relationships" xmlns:m="http://schemas.openxmlformats.org/officeDocument/2006/math" xmlns:v="urn:schemas-microsoft-com:vml" xmlns:wp14="http://schemas.microsoft.com/office/word/2010/wordprocessingDrawing" xmlns:wp="http://schemas.openxmlformats.org/drawingml/2006/wordprocessingDrawing" xmlns:w10="urn:schemas-microsoft-com:office:word" xmlns:w="http://schemas.openxmlformats.org/wordprocessingml/2006/main" xmlns:w14="http://schemas.microsoft.com/office/word/2010/wordml" xmlns:w15="http://schemas.microsoft.com/office/word/2012/wordml" xmlns:wpg="http://schemas.microsoft.com/office/word/2010/wordprocessingGroup" xmlns:wpi="http://schemas.microsoft.com/office/word/2010/wordprocessingInk" xmlns:wne="http://schemas.microsoft.com/office/word/2006/wordml" xmlns:wps="http://schemas.microsoft.com/office/word/2010/wordprocessingShape" mc:Ignorable="w14 w15 wp14">
+<w:ftr xmlns:wpc="http://schemas.microsoft.com/office/word/2010/wordprocessingCanvas" xmlns:cx="http://schemas.microsoft.com/office/drawing/2014/chartex" xmlns:cx1="http://schemas.microsoft.com/office/drawing/2015/9/8/chartex" xmlns:cx2="http://schemas.microsoft.com/office/drawing/2015/10/21/chartex" xmlns:cx3="http://schemas.microsoft.com/office/drawing/2016/5/9/chartex" xmlns:cx4="http://schemas.microsoft.com/office/drawing/2016/5/10/chartex" xmlns:cx5="http://schemas.microsoft.com/office/drawing/2016/5/11/chartex" xmlns:cx6="http://schemas.microsoft.com/office/drawing/2016/5/12/chartex" xmlns:cx7="http://schemas.microsoft.com/office/drawing/2016/5/13/chartex" xmlns:cx8="http://schemas.microsoft.com/office/drawing/2016/5/14/chartex" xmlns:mc="http://schemas.openxmlformats.org/markup-compatibility/2006" xmlns:aink="http://schemas.microsoft.com/office/drawing/2016/ink" xmlns:am3d="http://schemas.microsoft.com/office/drawing/2017/model3d" xmlns:o="urn:schemas-microsoft-com:office:office" xmlns:r="http://schemas.openxmlformats.org/officeDocument/2006/relationships" xmlns:m="http://schemas.openxmlformats.org/officeDocument/2006/math" xmlns:v="urn:schemas-microsoft-com:vml" xmlns:wp14="http://schemas.microsoft.com/office/word/2010/wordprocessingDrawing" xmlns:wp="http://schemas.openxmlformats.org/drawingml/2006/wordprocessingDrawing" xmlns:w10="urn:schemas-microsoft-com:office:word" xmlns:w="http://schemas.openxmlformats.org/wordprocessingml/2006/main" xmlns:w14="http://schemas.microsoft.com/office/word/2010/wordml" xmlns:w15="http://schemas.microsoft.com/office/word/2012/wordml" xmlns:w16cid="http://schemas.microsoft.com/office/word/2016/wordml/cid" xmlns:w16se="http://schemas.microsoft.com/office/word/2015/wordml/symex" xmlns:wpg="http://schemas.microsoft.com/office/word/2010/wordprocessingGroup" xmlns:wpi="http://schemas.microsoft.com/office/word/2010/wordprocessingInk" xmlns:wne="http://schemas.microsoft.com/office/word/2006/wordml" xmlns:wps="http://schemas.microsoft.com/office/word/2010/wordprocessingShape" mc:Ignorable="w14 w15 w16se w16cid wp14">
   <w:p/>
 </w:ftr>
 </file>
 
 <file path=word/footnotes.xml><?xml version="1.0" encoding="utf-8"?>
-<w:footnotes xmlns:wpc="http://schemas.microsoft.com/office/word/2010/wordprocessingCanvas" xmlns:mc="http://schemas.openxmlformats.org/markup-compatibility/2006" xmlns:o="urn:schemas-microsoft-com:office:office" xmlns:r="http://schemas.openxmlformats.org/officeDocument/2006/relationships" xmlns:m="http://schemas.openxmlformats.org/officeDocument/2006/math" xmlns:v="urn:schemas-microsoft-com:vml" xmlns:wp14="http://schemas.microsoft.com/office/word/2010/wordprocessingDrawing" xmlns:wp="http://schemas.openxmlformats.org/drawingml/2006/wordprocessingDrawing" xmlns:w10="urn:schemas-microsoft-com:office:word" xmlns:w="http://schemas.openxmlformats.org/wordprocessingml/2006/main" xmlns:w14="http://schemas.microsoft.com/office/word/2010/wordml" xmlns:w15="http://schemas.microsoft.com/office/word/2012/wordml" xmlns:wpg="http://schemas.microsoft.com/office/word/2010/wordprocessingGroup" xmlns:wpi="http://schemas.microsoft.com/office/word/2010/wordprocessingInk" xmlns:wne="http://schemas.microsoft.com/office/word/2006/wordml" xmlns:wps="http://schemas.microsoft.com/office/word/2010/wordprocessingShape" mc:Ignorable="w14 w15 wp14">
+<w:footnotes xmlns:wpc="http://schemas.microsoft.com/office/word/2010/wordprocessingCanvas" xmlns:cx="http://schemas.microsoft.com/office/drawing/2014/chartex" xmlns:cx1="http://schemas.microsoft.com/office/drawing/2015/9/8/chartex" xmlns:cx2="http://schemas.microsoft.com/office/drawing/2015/10/21/chartex" xmlns:cx3="http://schemas.microsoft.com/office/drawing/2016/5/9/chartex" xmlns:cx4="http://schemas.microsoft.com/office/drawing/2016/5/10/chartex" xmlns:cx5="http://schemas.microsoft.com/office/drawing/2016/5/11/chartex" xmlns:cx6="http://schemas.microsoft.com/office/drawing/2016/5/12/chartex" xmlns:cx7="http://schemas.microsoft.com/office/drawing/2016/5/13/chartex" xmlns:cx8="http://schemas.microsoft.com/office/drawing/2016/5/14/chartex" xmlns:mc="http://schemas.openxmlformats.org/markup-compatibility/2006" xmlns:aink="http://schemas.microsoft.com/office/drawing/2016/ink" xmlns:am3d="http://schemas.microsoft.com/office/drawing/2017/model3d" xmlns:o="urn:schemas-microsoft-com:office:office" xmlns:r="http://schemas.openxmlformats.org/officeDocument/2006/relationships" xmlns:m="http://schemas.openxmlformats.org/officeDocument/2006/math" xmlns:v="urn:schemas-microsoft-com:vml" xmlns:wp14="http://schemas.microsoft.com/office/word/2010/wordprocessingDrawing" xmlns:wp="http://schemas.openxmlformats.org/drawingml/2006/wordprocessingDrawing" xmlns:w10="urn:schemas-microsoft-com:office:word" xmlns:w="http://schemas.openxmlformats.org/wordprocessingml/2006/main" xmlns:w14="http://schemas.microsoft.com/office/word/2010/wordml" xmlns:w15="http://schemas.microsoft.com/office/word/2012/wordml" xmlns:w16cid="http://schemas.microsoft.com/office/word/2016/wordml/cid" xmlns:w16se="http://schemas.microsoft.com/office/word/2015/wordml/symex" xmlns:wpg="http://schemas.microsoft.com/office/word/2010/wordprocessingGroup" xmlns:wpi="http://schemas.microsoft.com/office/word/2010/wordprocessingInk" xmlns:wne="http://schemas.microsoft.com/office/word/2006/wordml" xmlns:wps="http://schemas.microsoft.com/office/word/2010/wordprocessingShape" mc:Ignorable="w14 w15 w16se w16cid wp14">
   <w:footnote w:type="separator" w:id="-1">
     <w:p>
       <w:r>
@@ -586,13 +583,13 @@
 </file>
 
 <file path=word/header1.xml><?xml version="1.0" encoding="utf-8"?>
-<w:hdr xmlns:wpc="http://schemas.microsoft.com/office/word/2010/wordprocessingCanvas" xmlns:mc="http://schemas.openxmlformats.org/markup-compatibility/2006" xmlns:o="urn:schemas-microsoft-com:office:office" xmlns:r="http://schemas.openxmlformats.org/officeDocument/2006/relationships" xmlns:m="http://schemas.openxmlformats.org/officeDocument/2006/math" xmlns:v="urn:schemas-microsoft-com:vml" xmlns:wp14="http://schemas.microsoft.com/office/word/2010/wordprocessingDrawing" xmlns:wp="http://schemas.openxmlformats.org/drawingml/2006/wordprocessingDrawing" xmlns:w10="urn:schemas-microsoft-com:office:word" xmlns:w="http://schemas.openxmlformats.org/wordprocessingml/2006/main" xmlns:w14="http://schemas.microsoft.com/office/word/2010/wordml" xmlns:w15="http://schemas.microsoft.com/office/word/2012/wordml" xmlns:wpg="http://schemas.microsoft.com/office/word/2010/wordprocessingGroup" xmlns:wpi="http://schemas.microsoft.com/office/word/2010/wordprocessingInk" xmlns:wne="http://schemas.microsoft.com/office/word/2006/wordml" xmlns:wps="http://schemas.microsoft.com/office/word/2010/wordprocessingShape" mc:Ignorable="w14 w15 wp14">
+<w:hdr xmlns:wpc="http://schemas.microsoft.com/office/word/2010/wordprocessingCanvas" xmlns:cx="http://schemas.microsoft.com/office/drawing/2014/chartex" xmlns:cx1="http://schemas.microsoft.com/office/drawing/2015/9/8/chartex" xmlns:cx2="http://schemas.microsoft.com/office/drawing/2015/10/21/chartex" xmlns:cx3="http://schemas.microsoft.com/office/drawing/2016/5/9/chartex" xmlns:cx4="http://schemas.microsoft.com/office/drawing/2016/5/10/chartex" xmlns:cx5="http://schemas.microsoft.com/office/drawing/2016/5/11/chartex" xmlns:cx6="http://schemas.microsoft.com/office/drawing/2016/5/12/chartex" xmlns:cx7="http://schemas.microsoft.com/office/drawing/2016/5/13/chartex" xmlns:cx8="http://schemas.microsoft.com/office/drawing/2016/5/14/chartex" xmlns:mc="http://schemas.openxmlformats.org/markup-compatibility/2006" xmlns:aink="http://schemas.microsoft.com/office/drawing/2016/ink" xmlns:am3d="http://schemas.microsoft.com/office/drawing/2017/model3d" xmlns:o="urn:schemas-microsoft-com:office:office" xmlns:r="http://schemas.openxmlformats.org/officeDocument/2006/relationships" xmlns:m="http://schemas.openxmlformats.org/officeDocument/2006/math" xmlns:v="urn:schemas-microsoft-com:vml" xmlns:wp14="http://schemas.microsoft.com/office/word/2010/wordprocessingDrawing" xmlns:wp="http://schemas.openxmlformats.org/drawingml/2006/wordprocessingDrawing" xmlns:w10="urn:schemas-microsoft-com:office:word" xmlns:w="http://schemas.openxmlformats.org/wordprocessingml/2006/main" xmlns:w14="http://schemas.microsoft.com/office/word/2010/wordml" xmlns:w15="http://schemas.microsoft.com/office/word/2012/wordml" xmlns:w16cid="http://schemas.microsoft.com/office/word/2016/wordml/cid" xmlns:w16se="http://schemas.microsoft.com/office/word/2015/wordml/symex" xmlns:wpg="http://schemas.microsoft.com/office/word/2010/wordprocessingGroup" xmlns:wpi="http://schemas.microsoft.com/office/word/2010/wordprocessingInk" xmlns:wne="http://schemas.microsoft.com/office/word/2006/wordml" xmlns:wps="http://schemas.microsoft.com/office/word/2010/wordprocessingShape" mc:Ignorable="w14 w15 w16se w16cid wp14">
   <w:p/>
 </w:hdr>
 </file>
 
 <file path=word/styles.xml><?xml version="1.0" encoding="utf-8"?>
-<w:styles xmlns:mc="http://schemas.openxmlformats.org/markup-compatibility/2006" xmlns:r="http://schemas.openxmlformats.org/officeDocument/2006/relationships" xmlns:w="http://schemas.openxmlformats.org/wordprocessingml/2006/main" xmlns:w14="http://schemas.microsoft.com/office/word/2010/wordml" xmlns:w15="http://schemas.microsoft.com/office/word/2012/wordml" mc:Ignorable="w14 w15">
+<w:styles xmlns:mc="http://schemas.openxmlformats.org/markup-compatibility/2006" xmlns:r="http://schemas.openxmlformats.org/officeDocument/2006/relationships" xmlns:w="http://schemas.openxmlformats.org/wordprocessingml/2006/main" xmlns:w14="http://schemas.microsoft.com/office/word/2010/wordml" xmlns:w15="http://schemas.microsoft.com/office/word/2012/wordml" xmlns:w16cid="http://schemas.microsoft.com/office/word/2016/wordml/cid" xmlns:w16se="http://schemas.microsoft.com/office/word/2015/wordml/symex" mc:Ignorable="w14 w15 w16se w16cid">
   <w:docDefaults>
     <w:rPrDefault>
       <w:rPr>
@@ -614,7 +611,7 @@
       </w:pPr>
     </w:pPrDefault>
   </w:docDefaults>
-  <w:latentStyles w:defLockedState="0" w:defUIPriority="99" w:defSemiHidden="0" w:defUnhideWhenUsed="0" w:defQFormat="0" w:count="371">
+  <w:latentStyles w:defLockedState="0" w:defUIPriority="99" w:defSemiHidden="0" w:defUnhideWhenUsed="0" w:defQFormat="0" w:count="376">
     <w:lsdException w:name="Normal" w:uiPriority="0" w:qFormat="1"/>
     <w:lsdException w:name="heading 1" w:uiPriority="9" w:qFormat="1"/>
     <w:lsdException w:name="heading 2" w:semiHidden="1" w:uiPriority="9" w:unhideWhenUsed="1" w:qFormat="1"/>
@@ -720,7 +717,6 @@
     <w:lsdException w:name="HTML Sample" w:semiHidden="1" w:unhideWhenUsed="1"/>
     <w:lsdException w:name="HTML Typewriter" w:semiHidden="1" w:unhideWhenUsed="1"/>
     <w:lsdException w:name="HTML Variable" w:semiHidden="1" w:unhideWhenUsed="1"/>
-    <w:lsdException w:name="Normal Table" w:semiHidden="1" w:unhideWhenUsed="1"/>
     <w:lsdException w:name="annotation subject" w:semiHidden="1" w:unhideWhenUsed="1"/>
     <w:lsdException w:name="No List" w:semiHidden="1" w:unhideWhenUsed="1"/>
     <w:lsdException w:name="Outline List 1" w:semiHidden="1" w:unhideWhenUsed="1"/>
@@ -763,11 +759,8 @@
     <w:lsdException w:name="Table Contemporary" w:semiHidden="1" w:unhideWhenUsed="1"/>
     <w:lsdException w:name="Table Elegant" w:semiHidden="1" w:unhideWhenUsed="1"/>
     <w:lsdException w:name="Table Professional" w:semiHidden="1" w:unhideWhenUsed="1"/>
-    <w:lsdException w:name="Table Subtle 1" w:semiHidden="1" w:unhideWhenUsed="1"/>
     <w:lsdException w:name="Table Subtle 2" w:semiHidden="1" w:unhideWhenUsed="1"/>
     <w:lsdException w:name="Table Web 1" w:semiHidden="1" w:unhideWhenUsed="1"/>
-    <w:lsdException w:name="Table Web 2" w:semiHidden="1" w:unhideWhenUsed="1"/>
-    <w:lsdException w:name="Table Web 3" w:semiHidden="1" w:unhideWhenUsed="1"/>
     <w:lsdException w:name="Balloon Text" w:semiHidden="1" w:unhideWhenUsed="1"/>
     <w:lsdException w:name="Table Grid" w:uiPriority="39"/>
     <w:lsdException w:name="Table Theme" w:semiHidden="1" w:unhideWhenUsed="1"/>
@@ -986,8 +979,13 @@
     <w:lsdException w:name="List Table 5 Dark Accent 6" w:uiPriority="50"/>
     <w:lsdException w:name="List Table 6 Colorful Accent 6" w:uiPriority="51"/>
     <w:lsdException w:name="List Table 7 Colorful Accent 6" w:uiPriority="52"/>
+    <w:lsdException w:name="Mention" w:semiHidden="1" w:unhideWhenUsed="1"/>
+    <w:lsdException w:name="Smart Hyperlink" w:semiHidden="1" w:unhideWhenUsed="1"/>
+    <w:lsdException w:name="Hashtag" w:semiHidden="1" w:unhideWhenUsed="1"/>
+    <w:lsdException w:name="Unresolved Mention" w:semiHidden="1" w:unhideWhenUsed="1"/>
+    <w:lsdException w:name="Smart Link" w:semiHidden="1" w:unhideWhenUsed="1"/>
   </w:latentStyles>
-  <w:style w:type="paragraph" w:default="1" w:styleId="Normal">
+  <w:style w:type="paragraph" w:default="1" w:styleId="Normale">
     <w:name w:val="Normal"/>
     <w:rPr>
       <w:sz w:val="24"/>
@@ -995,13 +993,13 @@
       <w:lang w:val="en-US" w:eastAsia="en-US"/>
     </w:rPr>
   </w:style>
-  <w:style w:type="character" w:default="1" w:styleId="DefaultParagraphFont">
+  <w:style w:type="character" w:default="1" w:styleId="Carpredefinitoparagrafo">
     <w:name w:val="Default Paragraph Font"/>
     <w:uiPriority w:val="1"/>
     <w:semiHidden/>
     <w:unhideWhenUsed/>
   </w:style>
-  <w:style w:type="table" w:default="1" w:styleId="TableNormal">
+  <w:style w:type="table" w:default="1" w:styleId="Tabellanormale">
     <w:name w:val="Normal Table"/>
     <w:uiPriority w:val="99"/>
     <w:semiHidden/>
@@ -1016,13 +1014,13 @@
       </w:tblCellMar>
     </w:tblPr>
   </w:style>
-  <w:style w:type="numbering" w:default="1" w:styleId="NoList">
+  <w:style w:type="numbering" w:default="1" w:styleId="Nessunelenco">
     <w:name w:val="No List"/>
     <w:uiPriority w:val="99"/>
     <w:semiHidden/>
     <w:unhideWhenUsed/>
   </w:style>
-  <w:style w:type="character" w:styleId="Hyperlink">
+  <w:style w:type="character" w:styleId="Collegamentoipertestuale">
     <w:name w:val="Hyperlink"/>
     <w:rPr>
       <w:u w:val="single"/>

</xml_diff>